<commit_message>
Update word file at 9:28PM of 30th Jan
</commit_message>
<xml_diff>
--- a/imp_info.docx
+++ b/imp_info.docx
@@ -2,7 +2,19 @@
 <file path=word/document.xml><?xml version="1.0" encoding="utf-8"?>
 <w:document xmlns:wpc="http://schemas.microsoft.com/office/word/2010/wordprocessingCanvas" xmlns:mc="http://schemas.openxmlformats.org/markup-compatibility/2006" xmlns:o="urn:schemas-microsoft-com:office:office" xmlns:r="http://schemas.openxmlformats.org/officeDocument/2006/relationships" xmlns:m="http://schemas.openxmlformats.org/officeDocument/2006/math" xmlns:v="urn:schemas-microsoft-com:vml" xmlns:wp14="http://schemas.microsoft.com/office/word/2010/wordprocessingDrawing" xmlns:wp="http://schemas.openxmlformats.org/drawingml/2006/wordprocessingDrawing" xmlns:w10="urn:schemas-microsoft-com:office:word" xmlns:w="http://schemas.openxmlformats.org/wordprocessingml/2006/main" xmlns:w14="http://schemas.microsoft.com/office/word/2010/wordml" xmlns:wpg="http://schemas.microsoft.com/office/word/2010/wordprocessingGroup" xmlns:wpi="http://schemas.microsoft.com/office/word/2010/wordprocessingInk" xmlns:wne="http://schemas.microsoft.com/office/word/2006/wordml" xmlns:wps="http://schemas.microsoft.com/office/word/2010/wordprocessingShape" mc:Ignorable="w14 wp14">
   <w:body>
-    <w:p>
+    <w:p/>
+    <w:p>
+      <w:pPr>
+        <w:jc w:val="center"/>
+      </w:pPr>
+      <w:r>
+        <w:rPr>
+          <w:b/>
+          <w:color w:val="7030A0"/>
+          <w:sz w:val="24"/>
+        </w:rPr>
+        <w:t>SQL knowledge from techTFQ youtube channel</w:t>
+      </w:r>
       <w:r>
         <w:drawing>
           <wp:inline distT="0" distB="0" distL="0" distR="0" wp14:anchorId="02CCD153" wp14:editId="189B2A05">
@@ -118,7 +130,7 @@
       </w:pPr>
       <w:r>
         <w:drawing>
-          <wp:inline distT="0" distB="0" distL="0" distR="0" wp14:anchorId="2DF83BD5" wp14:editId="271C24EF">
+          <wp:inline distT="0" distB="0" distL="0" distR="0" wp14:anchorId="7C4DFC98" wp14:editId="56E0530C">
             <wp:extent cx="5943600" cy="954405"/>
             <wp:effectExtent l="0" t="0" r="0" b="0"/>
             <wp:docPr id="2" name="Picture 2"/>
@@ -162,11 +174,12 @@
         </w:pBdr>
       </w:pPr>
       <w:r>
+        <w:lastRenderedPageBreak/>
         <w:drawing>
-          <wp:inline distT="0" distB="0" distL="0" distR="0" wp14:anchorId="3BAA85D3" wp14:editId="24207817">
-            <wp:extent cx="5943600" cy="1594485"/>
-            <wp:effectExtent l="0" t="0" r="0" b="5715"/>
-            <wp:docPr id="3" name="Picture 3"/>
+          <wp:inline distT="0" distB="0" distL="0" distR="0" wp14:anchorId="5A26E9C1" wp14:editId="21E26BC7">
+            <wp:extent cx="5943600" cy="2086610"/>
+            <wp:effectExtent l="0" t="0" r="0" b="8890"/>
+            <wp:docPr id="4" name="Picture 4"/>
             <wp:cNvGraphicFramePr>
               <a:graphicFrameLocks xmlns:a="http://schemas.openxmlformats.org/drawingml/2006/main" noChangeAspect="1"/>
             </wp:cNvGraphicFramePr>
@@ -186,7 +199,7 @@
                   <pic:spPr>
                     <a:xfrm>
                       <a:off x="0" y="0"/>
-                      <a:ext cx="5943600" cy="1594485"/>
+                      <a:ext cx="5943600" cy="2086610"/>
                     </a:xfrm>
                     <a:prstGeom prst="rect">
                       <a:avLst/>
@@ -198,20 +211,321 @@
           </wp:inline>
         </w:drawing>
       </w:r>
+      <w:r>
+        <w:t xml:space="preserve"> </w:t>
+      </w:r>
     </w:p>
     <w:p/>
     <w:p>
-      <w:r>
-        <w:t xml:space="preserve">While doing union, make sure that column in first query &amp; </w:t>
-      </w:r>
-      <w:r>
-        <w:t>column in</w:t>
+      <w:pPr>
+        <w:pBdr>
+          <w:bottom w:val="single" w:sz="6" w:space="1" w:color="auto"/>
+        </w:pBdr>
+      </w:pPr>
+      <w:r>
+        <w:t xml:space="preserve">While doing union, make sure that </w:t>
+      </w:r>
+      <w:r>
+        <w:t xml:space="preserve">number of </w:t>
+      </w:r>
+      <w:r>
+        <w:t>column</w:t>
+      </w:r>
+      <w:r>
+        <w:t>s</w:t>
+      </w:r>
+      <w:r>
+        <w:t xml:space="preserve"> in first query &amp; </w:t>
+      </w:r>
+      <w:r>
+        <w:t>number of columns</w:t>
+      </w:r>
+      <w:r>
+        <w:t xml:space="preserve"> </w:t>
+      </w:r>
+      <w:r>
+        <w:t>in</w:t>
       </w:r>
       <w:r>
         <w:t xml:space="preserve"> second query are same. Otherwise there will be an error.</w:t>
       </w:r>
     </w:p>
-    <w:p>
+    <w:p/>
+    <w:p>
+      <w:r>
+        <w:t xml:space="preserve">Inner join </w:t>
+      </w:r>
+      <w:r>
+        <w:sym w:font="Wingdings" w:char="F0E0"/>
+      </w:r>
+      <w:r>
+        <w:t xml:space="preserve"> Join which fetches matching or common records from two tables.</w:t>
+      </w:r>
+    </w:p>
+    <w:p>
+      <w:r>
+        <w:t xml:space="preserve">Left join </w:t>
+      </w:r>
+      <w:r>
+        <w:sym w:font="Wingdings" w:char="F0E0"/>
+      </w:r>
+      <w:r>
+        <w:t xml:space="preserve"> Inner join + additional records from left table.</w:t>
+      </w:r>
+    </w:p>
+    <w:p>
+      <w:pPr>
+        <w:pBdr>
+          <w:bottom w:val="single" w:sz="6" w:space="1" w:color="auto"/>
+        </w:pBdr>
+      </w:pPr>
+      <w:r>
+        <w:t xml:space="preserve">Right join </w:t>
+      </w:r>
+      <w:r>
+        <w:sym w:font="Wingdings" w:char="F0E0"/>
+      </w:r>
+      <w:r>
+        <w:t xml:space="preserve"> Inner join + additional records from right table.</w:t>
+      </w:r>
+    </w:p>
+    <w:p>
+      <w:pPr>
+        <w:pBdr>
+          <w:bottom w:val="single" w:sz="6" w:space="1" w:color="auto"/>
+        </w:pBdr>
+      </w:pPr>
+      <w:r>
+        <w:t xml:space="preserve">Full join </w:t>
+      </w:r>
+      <w:r>
+        <w:sym w:font="Wingdings" w:char="F0E0"/>
+      </w:r>
+      <w:r>
+        <w:t xml:space="preserve"> Inner join + </w:t>
+      </w:r>
+      <w:r>
+        <w:t>additional records from left table</w:t>
+      </w:r>
+      <w:r>
+        <w:t xml:space="preserve"> + </w:t>
+      </w:r>
+      <w:r>
+        <w:t>additional records from right table</w:t>
+      </w:r>
+      <w:r>
+        <w:t>.</w:t>
+      </w:r>
+    </w:p>
+    <w:p>
+      <w:r>
+        <w:t xml:space="preserve"> Cross join is useful when we can’t find common joining column between two tables.</w:t>
+      </w:r>
+    </w:p>
+    <w:p>
+      <w:pPr>
+        <w:pBdr>
+          <w:bottom w:val="single" w:sz="6" w:space="1" w:color="auto"/>
+        </w:pBdr>
+      </w:pPr>
+      <w:r>
+        <w:t>Cross join is nothing but Cartesian product of records of one table with the records of another table.</w:t>
+      </w:r>
+    </w:p>
+    <w:p>
+      <w:pPr>
+        <w:pBdr>
+          <w:bottom w:val="single" w:sz="6" w:space="1" w:color="auto"/>
+        </w:pBdr>
+      </w:pPr>
+      <w:r>
+        <w:t xml:space="preserve">We </w:t>
+      </w:r>
+      <w:r>
+        <w:rPr>
+          <w:color w:val="FF0000"/>
+        </w:rPr>
+        <w:t xml:space="preserve">don’t need to specify joining condition </w:t>
+      </w:r>
+      <w:r>
+        <w:t>here.</w:t>
+      </w:r>
+    </w:p>
+    <w:p/>
+    <w:p>
+      <w:pPr>
+        <w:rPr>
+          <w:color w:val="000000" w:themeColor="text1"/>
+        </w:rPr>
+      </w:pPr>
+      <w:r>
+        <w:t xml:space="preserve">Natural join = Inner join </w:t>
+      </w:r>
+      <w:r>
+        <w:rPr>
+          <w:color w:val="FF0000"/>
+        </w:rPr>
+        <w:t>without joining condition provided</w:t>
+      </w:r>
+      <w:r>
+        <w:rPr>
+          <w:color w:val="FF0000"/>
+        </w:rPr>
+        <w:t xml:space="preserve"> </w:t>
+      </w:r>
+      <w:r>
+        <w:rPr>
+          <w:color w:val="000000" w:themeColor="text1"/>
+        </w:rPr>
+        <w:t>+ control provided to SQL engine to identify common columns between two tables &amp; make joining between two tables happen.</w:t>
+      </w:r>
+    </w:p>
+    <w:p>
+      <w:pPr>
+        <w:rPr>
+          <w:color w:val="000000" w:themeColor="text1"/>
+        </w:rPr>
+      </w:pPr>
+      <w:r>
+        <w:rPr>
+          <w:color w:val="000000" w:themeColor="text1"/>
+        </w:rPr>
+        <w:t>Natural join joins two tables based on column name which is same-to-same in characters in both tables</w:t>
+      </w:r>
+      <w:r>
+        <w:rPr>
+          <w:color w:val="000000" w:themeColor="text1"/>
+        </w:rPr>
+        <w:t xml:space="preserve">. </w:t>
+      </w:r>
+      <w:r>
+        <w:rPr>
+          <w:color w:val="000000" w:themeColor="text1"/>
+        </w:rPr>
+        <w:t>It doesn’t join two tables based on common column data between two tables.</w:t>
+      </w:r>
+      <w:r>
+        <w:rPr>
+          <w:color w:val="000000" w:themeColor="text1"/>
+        </w:rPr>
+        <w:t xml:space="preserve"> </w:t>
+      </w:r>
+    </w:p>
+    <w:p>
+      <w:pPr>
+        <w:pBdr>
+          <w:bottom w:val="single" w:sz="6" w:space="1" w:color="auto"/>
+        </w:pBdr>
+        <w:rPr>
+          <w:color w:val="000000" w:themeColor="text1"/>
+        </w:rPr>
+      </w:pPr>
+      <w:r>
+        <w:rPr>
+          <w:color w:val="000000" w:themeColor="text1"/>
+        </w:rPr>
+        <w:t xml:space="preserve">Natural join is </w:t>
+      </w:r>
+      <w:r>
+        <w:rPr>
+          <w:color w:val="FF0000"/>
+        </w:rPr>
+        <w:t xml:space="preserve">not recommended </w:t>
+      </w:r>
+      <w:r>
+        <w:rPr>
+          <w:color w:val="000000" w:themeColor="text1"/>
+        </w:rPr>
+        <w:t xml:space="preserve">as it can become horrific when both tables shares same-to-same column name but have different data loaded in them  </w:t>
+      </w:r>
+      <w:r>
+        <w:rPr>
+          <w:color w:val="000000" w:themeColor="text1"/>
+        </w:rPr>
+        <w:t xml:space="preserve">(as </w:t>
+      </w:r>
+      <w:r>
+        <w:rPr>
+          <w:color w:val="000000" w:themeColor="text1"/>
+        </w:rPr>
+        <w:t xml:space="preserve">in this case, </w:t>
+      </w:r>
+      <w:r>
+        <w:rPr>
+          <w:color w:val="000000" w:themeColor="text1"/>
+        </w:rPr>
+        <w:t>it will then perform cross join instead of inner join</w:t>
+      </w:r>
+      <w:r>
+        <w:rPr>
+          <w:color w:val="000000" w:themeColor="text1"/>
+        </w:rPr>
+        <w:t xml:space="preserve"> &amp; cross join is never recommended</w:t>
+      </w:r>
+      <w:r>
+        <w:rPr>
+          <w:color w:val="000000" w:themeColor="text1"/>
+        </w:rPr>
+        <w:t>)</w:t>
+      </w:r>
+      <w:r>
+        <w:rPr>
+          <w:color w:val="000000" w:themeColor="text1"/>
+        </w:rPr>
+        <w:t>.</w:t>
+      </w:r>
+    </w:p>
+    <w:p>
+      <w:pPr>
+        <w:rPr>
+          <w:color w:val="000000" w:themeColor="text1"/>
+        </w:rPr>
+      </w:pPr>
+    </w:p>
+    <w:p>
+      <w:pPr>
+        <w:rPr>
+          <w:color w:val="000000" w:themeColor="text1"/>
+        </w:rPr>
+      </w:pPr>
+      <w:r>
+        <w:rPr>
+          <w:color w:val="000000" w:themeColor="text1"/>
+        </w:rPr>
+        <w:t>Self-join is join of one table with itself.</w:t>
+      </w:r>
+    </w:p>
+    <w:p>
+      <w:pPr>
+        <w:rPr>
+          <w:color w:val="000000" w:themeColor="text1"/>
+        </w:rPr>
+      </w:pPr>
+      <w:r>
+        <w:rPr>
+          <w:color w:val="000000" w:themeColor="text1"/>
+        </w:rPr>
+        <w:t xml:space="preserve">Make sure to give </w:t>
+      </w:r>
+      <w:r>
+        <w:rPr>
+          <w:color w:val="FF0000"/>
+        </w:rPr>
+        <w:t xml:space="preserve">aliases </w:t>
+      </w:r>
+      <w:r>
+        <w:rPr>
+          <w:color w:val="000000" w:themeColor="text1"/>
+        </w:rPr>
+        <w:t>to left table &amp; right table to differentiate between them.</w:t>
+      </w:r>
+    </w:p>
+    <w:p>
+      <w:pPr>
+        <w:rPr>
+          <w:color w:val="000000" w:themeColor="text1"/>
+        </w:rPr>
+      </w:pPr>
       <w:bookmarkStart w:id="0" w:name="_GoBack"/>
       <w:bookmarkEnd w:id="0"/>
     </w:p>

</xml_diff>